<commit_message>
add template to HW7
</commit_message>
<xml_diff>
--- a/hw/Homework07new.docx
+++ b/hw/Homework07new.docx
@@ -1,6 +1,6 @@
 
 <file path=word/document.xml><?xml version="1.0" encoding="utf-8"?>
-<w:document xmlns:wpc="http://schemas.microsoft.com/office/word/2010/wordprocessingCanvas" xmlns:cx="http://schemas.microsoft.com/office/drawing/2014/chartex" xmlns:cx1="http://schemas.microsoft.com/office/drawing/2015/9/8/chartex" xmlns:mc="http://schemas.openxmlformats.org/markup-compatibility/2006" xmlns:o="urn:schemas-microsoft-com:office:office" xmlns:r="http://schemas.openxmlformats.org/officeDocument/2006/relationships" xmlns:m="http://schemas.openxmlformats.org/officeDocument/2006/math" xmlns:v="urn:schemas-microsoft-com:vml" xmlns:wp14="http://schemas.microsoft.com/office/word/2010/wordprocessingDrawing" xmlns:wp="http://schemas.openxmlformats.org/drawingml/2006/wordprocessingDrawing" xmlns:w10="urn:schemas-microsoft-com:office:word" xmlns:w="http://schemas.openxmlformats.org/wordprocessingml/2006/main" xmlns:w14="http://schemas.microsoft.com/office/word/2010/wordml" xmlns:w15="http://schemas.microsoft.com/office/word/2012/wordml" xmlns:w16se="http://schemas.microsoft.com/office/word/2015/wordml/symex" xmlns:wpg="http://schemas.microsoft.com/office/word/2010/wordprocessingGroup" xmlns:wpi="http://schemas.microsoft.com/office/word/2010/wordprocessingInk" xmlns:wne="http://schemas.microsoft.com/office/word/2006/wordml" xmlns:wps="http://schemas.microsoft.com/office/word/2010/wordprocessingShape" mc:Ignorable="w14 w15 w16se wp14">
+<w:document xmlns:wpc="http://schemas.microsoft.com/office/word/2010/wordprocessingCanvas" xmlns:cx="http://schemas.microsoft.com/office/drawing/2014/chartex" xmlns:cx1="http://schemas.microsoft.com/office/drawing/2015/9/8/chartex" xmlns:cx2="http://schemas.microsoft.com/office/drawing/2015/10/21/chartex" xmlns:cx3="http://schemas.microsoft.com/office/drawing/2016/5/9/chartex" xmlns:cx4="http://schemas.microsoft.com/office/drawing/2016/5/10/chartex" xmlns:cx5="http://schemas.microsoft.com/office/drawing/2016/5/11/chartex" xmlns:cx6="http://schemas.microsoft.com/office/drawing/2016/5/12/chartex" xmlns:cx7="http://schemas.microsoft.com/office/drawing/2016/5/13/chartex" xmlns:cx8="http://schemas.microsoft.com/office/drawing/2016/5/14/chartex" xmlns:mc="http://schemas.openxmlformats.org/markup-compatibility/2006" xmlns:aink="http://schemas.microsoft.com/office/drawing/2016/ink" xmlns:am3d="http://schemas.microsoft.com/office/drawing/2017/model3d" xmlns:o="urn:schemas-microsoft-com:office:office" xmlns:oel="http://schemas.microsoft.com/office/2019/extlst" xmlns:r="http://schemas.openxmlformats.org/officeDocument/2006/relationships" xmlns:m="http://schemas.openxmlformats.org/officeDocument/2006/math" xmlns:v="urn:schemas-microsoft-com:vml" xmlns:wp14="http://schemas.microsoft.com/office/word/2010/wordprocessingDrawing" xmlns:wp="http://schemas.openxmlformats.org/drawingml/2006/wordprocessingDrawing" xmlns:w10="urn:schemas-microsoft-com:office:word" xmlns:w="http://schemas.openxmlformats.org/wordprocessingml/2006/main" xmlns:w14="http://schemas.microsoft.com/office/word/2010/wordml" xmlns:w15="http://schemas.microsoft.com/office/word/2012/wordml" xmlns:w16cex="http://schemas.microsoft.com/office/word/2018/wordml/cex" xmlns:w16cid="http://schemas.microsoft.com/office/word/2016/wordml/cid" xmlns:w16="http://schemas.microsoft.com/office/word/2018/wordml" xmlns:w16sdtdh="http://schemas.microsoft.com/office/word/2020/wordml/sdtdatahash" xmlns:w16se="http://schemas.microsoft.com/office/word/2015/wordml/symex" xmlns:wpg="http://schemas.microsoft.com/office/word/2010/wordprocessingGroup" xmlns:wpi="http://schemas.microsoft.com/office/word/2010/wordprocessingInk" xmlns:wne="http://schemas.microsoft.com/office/word/2006/wordml" xmlns:wps="http://schemas.microsoft.com/office/word/2010/wordprocessingShape" mc:Ignorable="w14 w15 w16se w16cid w16 w16cex w16sdtdh wp14">
   <w:body>
     <w:p>
       <w:pPr>
@@ -264,8 +264,6 @@
         <w:pStyle w:val="ListParagraph"/>
         <w:ind w:left="2160"/>
       </w:pPr>
-      <w:bookmarkStart w:id="0" w:name="_GoBack"/>
-      <w:bookmarkEnd w:id="0"/>
       <w:r>
         <w:t>}</w:t>
       </w:r>
@@ -340,6 +338,9 @@
       </w:r>
       <w:r>
         <w:t xml:space="preserve"> component.</w:t>
+      </w:r>
+      <w:r>
+        <w:t xml:space="preserve"> For your design, use HW7_design_template.pptx.</w:t>
       </w:r>
     </w:p>
     <w:p>
@@ -754,7 +755,7 @@
 </file>
 
 <file path=word/endnotes.xml><?xml version="1.0" encoding="utf-8"?>
-<w:endnotes xmlns:wpc="http://schemas.microsoft.com/office/word/2010/wordprocessingCanvas" xmlns:cx="http://schemas.microsoft.com/office/drawing/2014/chartex" xmlns:cx1="http://schemas.microsoft.com/office/drawing/2015/9/8/chartex" xmlns:mc="http://schemas.openxmlformats.org/markup-compatibility/2006" xmlns:o="urn:schemas-microsoft-com:office:office" xmlns:r="http://schemas.openxmlformats.org/officeDocument/2006/relationships" xmlns:m="http://schemas.openxmlformats.org/officeDocument/2006/math" xmlns:v="urn:schemas-microsoft-com:vml" xmlns:wp14="http://schemas.microsoft.com/office/word/2010/wordprocessingDrawing" xmlns:wp="http://schemas.openxmlformats.org/drawingml/2006/wordprocessingDrawing" xmlns:w10="urn:schemas-microsoft-com:office:word" xmlns:w="http://schemas.openxmlformats.org/wordprocessingml/2006/main" xmlns:w14="http://schemas.microsoft.com/office/word/2010/wordml" xmlns:w15="http://schemas.microsoft.com/office/word/2012/wordml" xmlns:w16se="http://schemas.microsoft.com/office/word/2015/wordml/symex" xmlns:wpg="http://schemas.microsoft.com/office/word/2010/wordprocessingGroup" xmlns:wpi="http://schemas.microsoft.com/office/word/2010/wordprocessingInk" xmlns:wne="http://schemas.microsoft.com/office/word/2006/wordml" xmlns:wps="http://schemas.microsoft.com/office/word/2010/wordprocessingShape" mc:Ignorable="w14 w15 w16se wp14">
+<w:endnotes xmlns:wpc="http://schemas.microsoft.com/office/word/2010/wordprocessingCanvas" xmlns:cx="http://schemas.microsoft.com/office/drawing/2014/chartex" xmlns:cx1="http://schemas.microsoft.com/office/drawing/2015/9/8/chartex" xmlns:cx2="http://schemas.microsoft.com/office/drawing/2015/10/21/chartex" xmlns:cx3="http://schemas.microsoft.com/office/drawing/2016/5/9/chartex" xmlns:cx4="http://schemas.microsoft.com/office/drawing/2016/5/10/chartex" xmlns:cx5="http://schemas.microsoft.com/office/drawing/2016/5/11/chartex" xmlns:cx6="http://schemas.microsoft.com/office/drawing/2016/5/12/chartex" xmlns:cx7="http://schemas.microsoft.com/office/drawing/2016/5/13/chartex" xmlns:cx8="http://schemas.microsoft.com/office/drawing/2016/5/14/chartex" xmlns:mc="http://schemas.openxmlformats.org/markup-compatibility/2006" xmlns:aink="http://schemas.microsoft.com/office/drawing/2016/ink" xmlns:am3d="http://schemas.microsoft.com/office/drawing/2017/model3d" xmlns:o="urn:schemas-microsoft-com:office:office" xmlns:oel="http://schemas.microsoft.com/office/2019/extlst" xmlns:r="http://schemas.openxmlformats.org/officeDocument/2006/relationships" xmlns:m="http://schemas.openxmlformats.org/officeDocument/2006/math" xmlns:v="urn:schemas-microsoft-com:vml" xmlns:wp14="http://schemas.microsoft.com/office/word/2010/wordprocessingDrawing" xmlns:wp="http://schemas.openxmlformats.org/drawingml/2006/wordprocessingDrawing" xmlns:w10="urn:schemas-microsoft-com:office:word" xmlns:w="http://schemas.openxmlformats.org/wordprocessingml/2006/main" xmlns:w14="http://schemas.microsoft.com/office/word/2010/wordml" xmlns:w15="http://schemas.microsoft.com/office/word/2012/wordml" xmlns:w16cex="http://schemas.microsoft.com/office/word/2018/wordml/cex" xmlns:w16cid="http://schemas.microsoft.com/office/word/2016/wordml/cid" xmlns:w16="http://schemas.microsoft.com/office/word/2018/wordml" xmlns:w16sdtdh="http://schemas.microsoft.com/office/word/2020/wordml/sdtdatahash" xmlns:w16se="http://schemas.microsoft.com/office/word/2015/wordml/symex" xmlns:wpg="http://schemas.microsoft.com/office/word/2010/wordprocessingGroup" xmlns:wpi="http://schemas.microsoft.com/office/word/2010/wordprocessingInk" xmlns:wne="http://schemas.microsoft.com/office/word/2006/wordml" xmlns:wps="http://schemas.microsoft.com/office/word/2010/wordprocessingShape" mc:Ignorable="w14 w15 w16se w16cid w16 w16cex w16sdtdh wp14">
   <w:endnote w:type="separator" w:id="-1">
     <w:p>
       <w:pPr>
@@ -779,7 +780,7 @@
 </file>
 
 <file path=word/footer1.xml><?xml version="1.0" encoding="utf-8"?>
-<w:ftr xmlns:wpc="http://schemas.microsoft.com/office/word/2010/wordprocessingCanvas" xmlns:cx="http://schemas.microsoft.com/office/drawing/2014/chartex" xmlns:cx1="http://schemas.microsoft.com/office/drawing/2015/9/8/chartex" xmlns:mc="http://schemas.openxmlformats.org/markup-compatibility/2006" xmlns:o="urn:schemas-microsoft-com:office:office" xmlns:r="http://schemas.openxmlformats.org/officeDocument/2006/relationships" xmlns:m="http://schemas.openxmlformats.org/officeDocument/2006/math" xmlns:v="urn:schemas-microsoft-com:vml" xmlns:wp14="http://schemas.microsoft.com/office/word/2010/wordprocessingDrawing" xmlns:wp="http://schemas.openxmlformats.org/drawingml/2006/wordprocessingDrawing" xmlns:w10="urn:schemas-microsoft-com:office:word" xmlns:w="http://schemas.openxmlformats.org/wordprocessingml/2006/main" xmlns:w14="http://schemas.microsoft.com/office/word/2010/wordml" xmlns:w15="http://schemas.microsoft.com/office/word/2012/wordml" xmlns:w16se="http://schemas.microsoft.com/office/word/2015/wordml/symex" xmlns:wpg="http://schemas.microsoft.com/office/word/2010/wordprocessingGroup" xmlns:wpi="http://schemas.microsoft.com/office/word/2010/wordprocessingInk" xmlns:wne="http://schemas.microsoft.com/office/word/2006/wordml" xmlns:wps="http://schemas.microsoft.com/office/word/2010/wordprocessingShape" mc:Ignorable="w14 w15 w16se wp14">
+<w:ftr xmlns:wpc="http://schemas.microsoft.com/office/word/2010/wordprocessingCanvas" xmlns:cx="http://schemas.microsoft.com/office/drawing/2014/chartex" xmlns:cx1="http://schemas.microsoft.com/office/drawing/2015/9/8/chartex" xmlns:cx2="http://schemas.microsoft.com/office/drawing/2015/10/21/chartex" xmlns:cx3="http://schemas.microsoft.com/office/drawing/2016/5/9/chartex" xmlns:cx4="http://schemas.microsoft.com/office/drawing/2016/5/10/chartex" xmlns:cx5="http://schemas.microsoft.com/office/drawing/2016/5/11/chartex" xmlns:cx6="http://schemas.microsoft.com/office/drawing/2016/5/12/chartex" xmlns:cx7="http://schemas.microsoft.com/office/drawing/2016/5/13/chartex" xmlns:cx8="http://schemas.microsoft.com/office/drawing/2016/5/14/chartex" xmlns:mc="http://schemas.openxmlformats.org/markup-compatibility/2006" xmlns:aink="http://schemas.microsoft.com/office/drawing/2016/ink" xmlns:am3d="http://schemas.microsoft.com/office/drawing/2017/model3d" xmlns:o="urn:schemas-microsoft-com:office:office" xmlns:oel="http://schemas.microsoft.com/office/2019/extlst" xmlns:r="http://schemas.openxmlformats.org/officeDocument/2006/relationships" xmlns:m="http://schemas.openxmlformats.org/officeDocument/2006/math" xmlns:v="urn:schemas-microsoft-com:vml" xmlns:wp14="http://schemas.microsoft.com/office/word/2010/wordprocessingDrawing" xmlns:wp="http://schemas.openxmlformats.org/drawingml/2006/wordprocessingDrawing" xmlns:w10="urn:schemas-microsoft-com:office:word" xmlns:w="http://schemas.openxmlformats.org/wordprocessingml/2006/main" xmlns:w14="http://schemas.microsoft.com/office/word/2010/wordml" xmlns:w15="http://schemas.microsoft.com/office/word/2012/wordml" xmlns:w16cex="http://schemas.microsoft.com/office/word/2018/wordml/cex" xmlns:w16cid="http://schemas.microsoft.com/office/word/2016/wordml/cid" xmlns:w16="http://schemas.microsoft.com/office/word/2018/wordml" xmlns:w16sdtdh="http://schemas.microsoft.com/office/word/2020/wordml/sdtdatahash" xmlns:w16se="http://schemas.microsoft.com/office/word/2015/wordml/symex" xmlns:wpg="http://schemas.microsoft.com/office/word/2010/wordprocessingGroup" xmlns:wpi="http://schemas.microsoft.com/office/word/2010/wordprocessingInk" xmlns:wne="http://schemas.microsoft.com/office/word/2006/wordml" xmlns:wps="http://schemas.microsoft.com/office/word/2010/wordprocessingShape" mc:Ignorable="w14 w15 w16se w16cid w16 w16cex w16sdtdh wp14">
   <w:p>
     <w:pPr>
       <w:pStyle w:val="Footer"/>
@@ -920,7 +921,7 @@
 </file>
 
 <file path=word/footnotes.xml><?xml version="1.0" encoding="utf-8"?>
-<w:footnotes xmlns:wpc="http://schemas.microsoft.com/office/word/2010/wordprocessingCanvas" xmlns:cx="http://schemas.microsoft.com/office/drawing/2014/chartex" xmlns:cx1="http://schemas.microsoft.com/office/drawing/2015/9/8/chartex" xmlns:mc="http://schemas.openxmlformats.org/markup-compatibility/2006" xmlns:o="urn:schemas-microsoft-com:office:office" xmlns:r="http://schemas.openxmlformats.org/officeDocument/2006/relationships" xmlns:m="http://schemas.openxmlformats.org/officeDocument/2006/math" xmlns:v="urn:schemas-microsoft-com:vml" xmlns:wp14="http://schemas.microsoft.com/office/word/2010/wordprocessingDrawing" xmlns:wp="http://schemas.openxmlformats.org/drawingml/2006/wordprocessingDrawing" xmlns:w10="urn:schemas-microsoft-com:office:word" xmlns:w="http://schemas.openxmlformats.org/wordprocessingml/2006/main" xmlns:w14="http://schemas.microsoft.com/office/word/2010/wordml" xmlns:w15="http://schemas.microsoft.com/office/word/2012/wordml" xmlns:w16se="http://schemas.microsoft.com/office/word/2015/wordml/symex" xmlns:wpg="http://schemas.microsoft.com/office/word/2010/wordprocessingGroup" xmlns:wpi="http://schemas.microsoft.com/office/word/2010/wordprocessingInk" xmlns:wne="http://schemas.microsoft.com/office/word/2006/wordml" xmlns:wps="http://schemas.microsoft.com/office/word/2010/wordprocessingShape" mc:Ignorable="w14 w15 w16se wp14">
+<w:footnotes xmlns:wpc="http://schemas.microsoft.com/office/word/2010/wordprocessingCanvas" xmlns:cx="http://schemas.microsoft.com/office/drawing/2014/chartex" xmlns:cx1="http://schemas.microsoft.com/office/drawing/2015/9/8/chartex" xmlns:cx2="http://schemas.microsoft.com/office/drawing/2015/10/21/chartex" xmlns:cx3="http://schemas.microsoft.com/office/drawing/2016/5/9/chartex" xmlns:cx4="http://schemas.microsoft.com/office/drawing/2016/5/10/chartex" xmlns:cx5="http://schemas.microsoft.com/office/drawing/2016/5/11/chartex" xmlns:cx6="http://schemas.microsoft.com/office/drawing/2016/5/12/chartex" xmlns:cx7="http://schemas.microsoft.com/office/drawing/2016/5/13/chartex" xmlns:cx8="http://schemas.microsoft.com/office/drawing/2016/5/14/chartex" xmlns:mc="http://schemas.openxmlformats.org/markup-compatibility/2006" xmlns:aink="http://schemas.microsoft.com/office/drawing/2016/ink" xmlns:am3d="http://schemas.microsoft.com/office/drawing/2017/model3d" xmlns:o="urn:schemas-microsoft-com:office:office" xmlns:oel="http://schemas.microsoft.com/office/2019/extlst" xmlns:r="http://schemas.openxmlformats.org/officeDocument/2006/relationships" xmlns:m="http://schemas.openxmlformats.org/officeDocument/2006/math" xmlns:v="urn:schemas-microsoft-com:vml" xmlns:wp14="http://schemas.microsoft.com/office/word/2010/wordprocessingDrawing" xmlns:wp="http://schemas.openxmlformats.org/drawingml/2006/wordprocessingDrawing" xmlns:w10="urn:schemas-microsoft-com:office:word" xmlns:w="http://schemas.openxmlformats.org/wordprocessingml/2006/main" xmlns:w14="http://schemas.microsoft.com/office/word/2010/wordml" xmlns:w15="http://schemas.microsoft.com/office/word/2012/wordml" xmlns:w16cex="http://schemas.microsoft.com/office/word/2018/wordml/cex" xmlns:w16cid="http://schemas.microsoft.com/office/word/2016/wordml/cid" xmlns:w16="http://schemas.microsoft.com/office/word/2018/wordml" xmlns:w16sdtdh="http://schemas.microsoft.com/office/word/2020/wordml/sdtdatahash" xmlns:w16se="http://schemas.microsoft.com/office/word/2015/wordml/symex" xmlns:wpg="http://schemas.microsoft.com/office/word/2010/wordprocessingGroup" xmlns:wpi="http://schemas.microsoft.com/office/word/2010/wordprocessingInk" xmlns:wne="http://schemas.microsoft.com/office/word/2006/wordml" xmlns:wps="http://schemas.microsoft.com/office/word/2010/wordprocessingShape" mc:Ignorable="w14 w15 w16se w16cid w16 w16cex w16sdtdh wp14">
   <w:footnote w:type="separator" w:id="-1">
     <w:p>
       <w:pPr>
@@ -945,7 +946,7 @@
 </file>
 
 <file path=word/header1.xml><?xml version="1.0" encoding="utf-8"?>
-<w:hdr xmlns:wpc="http://schemas.microsoft.com/office/word/2010/wordprocessingCanvas" xmlns:cx="http://schemas.microsoft.com/office/drawing/2014/chartex" xmlns:cx1="http://schemas.microsoft.com/office/drawing/2015/9/8/chartex" xmlns:mc="http://schemas.openxmlformats.org/markup-compatibility/2006" xmlns:o="urn:schemas-microsoft-com:office:office" xmlns:r="http://schemas.openxmlformats.org/officeDocument/2006/relationships" xmlns:m="http://schemas.openxmlformats.org/officeDocument/2006/math" xmlns:v="urn:schemas-microsoft-com:vml" xmlns:wp14="http://schemas.microsoft.com/office/word/2010/wordprocessingDrawing" xmlns:wp="http://schemas.openxmlformats.org/drawingml/2006/wordprocessingDrawing" xmlns:w10="urn:schemas-microsoft-com:office:word" xmlns:w="http://schemas.openxmlformats.org/wordprocessingml/2006/main" xmlns:w14="http://schemas.microsoft.com/office/word/2010/wordml" xmlns:w15="http://schemas.microsoft.com/office/word/2012/wordml" xmlns:w16se="http://schemas.microsoft.com/office/word/2015/wordml/symex" xmlns:wpg="http://schemas.microsoft.com/office/word/2010/wordprocessingGroup" xmlns:wpi="http://schemas.microsoft.com/office/word/2010/wordprocessingInk" xmlns:wne="http://schemas.microsoft.com/office/word/2006/wordml" xmlns:wps="http://schemas.microsoft.com/office/word/2010/wordprocessingShape" mc:Ignorable="w14 w15 w16se wp14">
+<w:hdr xmlns:wpc="http://schemas.microsoft.com/office/word/2010/wordprocessingCanvas" xmlns:cx="http://schemas.microsoft.com/office/drawing/2014/chartex" xmlns:cx1="http://schemas.microsoft.com/office/drawing/2015/9/8/chartex" xmlns:cx2="http://schemas.microsoft.com/office/drawing/2015/10/21/chartex" xmlns:cx3="http://schemas.microsoft.com/office/drawing/2016/5/9/chartex" xmlns:cx4="http://schemas.microsoft.com/office/drawing/2016/5/10/chartex" xmlns:cx5="http://schemas.microsoft.com/office/drawing/2016/5/11/chartex" xmlns:cx6="http://schemas.microsoft.com/office/drawing/2016/5/12/chartex" xmlns:cx7="http://schemas.microsoft.com/office/drawing/2016/5/13/chartex" xmlns:cx8="http://schemas.microsoft.com/office/drawing/2016/5/14/chartex" xmlns:mc="http://schemas.openxmlformats.org/markup-compatibility/2006" xmlns:aink="http://schemas.microsoft.com/office/drawing/2016/ink" xmlns:am3d="http://schemas.microsoft.com/office/drawing/2017/model3d" xmlns:o="urn:schemas-microsoft-com:office:office" xmlns:oel="http://schemas.microsoft.com/office/2019/extlst" xmlns:r="http://schemas.openxmlformats.org/officeDocument/2006/relationships" xmlns:m="http://schemas.openxmlformats.org/officeDocument/2006/math" xmlns:v="urn:schemas-microsoft-com:vml" xmlns:wp14="http://schemas.microsoft.com/office/word/2010/wordprocessingDrawing" xmlns:wp="http://schemas.openxmlformats.org/drawingml/2006/wordprocessingDrawing" xmlns:w10="urn:schemas-microsoft-com:office:word" xmlns:w="http://schemas.openxmlformats.org/wordprocessingml/2006/main" xmlns:w14="http://schemas.microsoft.com/office/word/2010/wordml" xmlns:w15="http://schemas.microsoft.com/office/word/2012/wordml" xmlns:w16cex="http://schemas.microsoft.com/office/word/2018/wordml/cex" xmlns:w16cid="http://schemas.microsoft.com/office/word/2016/wordml/cid" xmlns:w16="http://schemas.microsoft.com/office/word/2018/wordml" xmlns:w16sdtdh="http://schemas.microsoft.com/office/word/2020/wordml/sdtdatahash" xmlns:w16se="http://schemas.microsoft.com/office/word/2015/wordml/symex" xmlns:wpg="http://schemas.microsoft.com/office/word/2010/wordprocessingGroup" xmlns:wpi="http://schemas.microsoft.com/office/word/2010/wordprocessingInk" xmlns:wne="http://schemas.microsoft.com/office/word/2006/wordml" xmlns:wps="http://schemas.microsoft.com/office/word/2010/wordprocessingShape" mc:Ignorable="w14 w15 w16se w16cid w16 w16cex w16sdtdh wp14">
   <w:sdt>
     <w:sdtPr>
       <w:rPr>
@@ -961,7 +962,6 @@
       <w:dataBinding w:prefixMappings="xmlns:ns0='http://schemas.openxmlformats.org/package/2006/metadata/core-properties' xmlns:ns1='http://purl.org/dc/elements/1.1/'" w:xpath="/ns0:coreProperties[1]/ns1:title[1]" w:storeItemID="{6C3C8BC8-F283-45AE-878A-BAB7291924A1}"/>
       <w:text/>
     </w:sdtPr>
-    <w:sdtEndPr/>
     <w:sdtContent>
       <w:p>
         <w:pPr>
@@ -1028,7 +1028,7 @@
 </file>
 
 <file path=word/numbering.xml><?xml version="1.0" encoding="utf-8"?>
-<w:numbering xmlns:wpc="http://schemas.microsoft.com/office/word/2010/wordprocessingCanvas" xmlns:cx="http://schemas.microsoft.com/office/drawing/2014/chartex" xmlns:cx1="http://schemas.microsoft.com/office/drawing/2015/9/8/chartex" xmlns:mc="http://schemas.openxmlformats.org/markup-compatibility/2006" xmlns:o="urn:schemas-microsoft-com:office:office" xmlns:r="http://schemas.openxmlformats.org/officeDocument/2006/relationships" xmlns:m="http://schemas.openxmlformats.org/officeDocument/2006/math" xmlns:v="urn:schemas-microsoft-com:vml" xmlns:wp14="http://schemas.microsoft.com/office/word/2010/wordprocessingDrawing" xmlns:wp="http://schemas.openxmlformats.org/drawingml/2006/wordprocessingDrawing" xmlns:w10="urn:schemas-microsoft-com:office:word" xmlns:w="http://schemas.openxmlformats.org/wordprocessingml/2006/main" xmlns:w14="http://schemas.microsoft.com/office/word/2010/wordml" xmlns:w15="http://schemas.microsoft.com/office/word/2012/wordml" xmlns:w16se="http://schemas.microsoft.com/office/word/2015/wordml/symex" xmlns:wpg="http://schemas.microsoft.com/office/word/2010/wordprocessingGroup" xmlns:wpi="http://schemas.microsoft.com/office/word/2010/wordprocessingInk" xmlns:wne="http://schemas.microsoft.com/office/word/2006/wordml" xmlns:wps="http://schemas.microsoft.com/office/word/2010/wordprocessingShape" mc:Ignorable="w14 w15 w16se wp14">
+<w:numbering xmlns:wpc="http://schemas.microsoft.com/office/word/2010/wordprocessingCanvas" xmlns:cx="http://schemas.microsoft.com/office/drawing/2014/chartex" xmlns:cx1="http://schemas.microsoft.com/office/drawing/2015/9/8/chartex" xmlns:cx2="http://schemas.microsoft.com/office/drawing/2015/10/21/chartex" xmlns:cx3="http://schemas.microsoft.com/office/drawing/2016/5/9/chartex" xmlns:cx4="http://schemas.microsoft.com/office/drawing/2016/5/10/chartex" xmlns:cx5="http://schemas.microsoft.com/office/drawing/2016/5/11/chartex" xmlns:cx6="http://schemas.microsoft.com/office/drawing/2016/5/12/chartex" xmlns:cx7="http://schemas.microsoft.com/office/drawing/2016/5/13/chartex" xmlns:cx8="http://schemas.microsoft.com/office/drawing/2016/5/14/chartex" xmlns:mc="http://schemas.openxmlformats.org/markup-compatibility/2006" xmlns:aink="http://schemas.microsoft.com/office/drawing/2016/ink" xmlns:am3d="http://schemas.microsoft.com/office/drawing/2017/model3d" xmlns:o="urn:schemas-microsoft-com:office:office" xmlns:oel="http://schemas.microsoft.com/office/2019/extlst" xmlns:r="http://schemas.openxmlformats.org/officeDocument/2006/relationships" xmlns:m="http://schemas.openxmlformats.org/officeDocument/2006/math" xmlns:v="urn:schemas-microsoft-com:vml" xmlns:wp14="http://schemas.microsoft.com/office/word/2010/wordprocessingDrawing" xmlns:wp="http://schemas.openxmlformats.org/drawingml/2006/wordprocessingDrawing" xmlns:w10="urn:schemas-microsoft-com:office:word" xmlns:w="http://schemas.openxmlformats.org/wordprocessingml/2006/main" xmlns:w14="http://schemas.microsoft.com/office/word/2010/wordml" xmlns:w15="http://schemas.microsoft.com/office/word/2012/wordml" xmlns:w16cex="http://schemas.microsoft.com/office/word/2018/wordml/cex" xmlns:w16cid="http://schemas.microsoft.com/office/word/2016/wordml/cid" xmlns:w16="http://schemas.microsoft.com/office/word/2018/wordml" xmlns:w16sdtdh="http://schemas.microsoft.com/office/word/2020/wordml/sdtdatahash" xmlns:w16se="http://schemas.microsoft.com/office/word/2015/wordml/symex" xmlns:wpg="http://schemas.microsoft.com/office/word/2010/wordprocessingGroup" xmlns:wpi="http://schemas.microsoft.com/office/word/2010/wordprocessingInk" xmlns:wne="http://schemas.microsoft.com/office/word/2006/wordml" xmlns:wps="http://schemas.microsoft.com/office/word/2010/wordprocessingShape" mc:Ignorable="w14 w15 w16se w16cid w16 w16cex w16sdtdh wp14">
   <w:abstractNum w:abstractNumId="0" w15:restartNumberingAfterBreak="0">
     <w:nsid w:val="010004E3"/>
     <w:multiLevelType w:val="hybridMultilevel"/>
@@ -2842,68 +2842,68 @@
       </w:rPr>
     </w:lvl>
   </w:abstractNum>
-  <w:num w:numId="1">
+  <w:num w:numId="1" w16cid:durableId="415368954">
     <w:abstractNumId w:val="2"/>
   </w:num>
-  <w:num w:numId="2">
+  <w:num w:numId="2" w16cid:durableId="375157183">
     <w:abstractNumId w:val="3"/>
   </w:num>
-  <w:num w:numId="3">
+  <w:num w:numId="3" w16cid:durableId="1309017824">
     <w:abstractNumId w:val="18"/>
   </w:num>
-  <w:num w:numId="4">
+  <w:num w:numId="4" w16cid:durableId="846553272">
     <w:abstractNumId w:val="17"/>
   </w:num>
-  <w:num w:numId="5">
+  <w:num w:numId="5" w16cid:durableId="194276973">
     <w:abstractNumId w:val="15"/>
   </w:num>
-  <w:num w:numId="6">
+  <w:num w:numId="6" w16cid:durableId="680468334">
     <w:abstractNumId w:val="14"/>
   </w:num>
-  <w:num w:numId="7">
+  <w:num w:numId="7" w16cid:durableId="270600037">
     <w:abstractNumId w:val="10"/>
   </w:num>
-  <w:num w:numId="8">
+  <w:num w:numId="8" w16cid:durableId="458450129">
     <w:abstractNumId w:val="9"/>
   </w:num>
-  <w:num w:numId="9">
+  <w:num w:numId="9" w16cid:durableId="215244650">
     <w:abstractNumId w:val="12"/>
   </w:num>
-  <w:num w:numId="10">
+  <w:num w:numId="10" w16cid:durableId="1382749440">
     <w:abstractNumId w:val="4"/>
   </w:num>
-  <w:num w:numId="11">
+  <w:num w:numId="11" w16cid:durableId="2019311943">
     <w:abstractNumId w:val="5"/>
   </w:num>
-  <w:num w:numId="12">
+  <w:num w:numId="12" w16cid:durableId="1592204581">
     <w:abstractNumId w:val="11"/>
   </w:num>
-  <w:num w:numId="13">
+  <w:num w:numId="13" w16cid:durableId="1343893998">
     <w:abstractNumId w:val="6"/>
   </w:num>
-  <w:num w:numId="14">
+  <w:num w:numId="14" w16cid:durableId="1406142864">
     <w:abstractNumId w:val="7"/>
   </w:num>
-  <w:num w:numId="15">
+  <w:num w:numId="15" w16cid:durableId="964459994">
     <w:abstractNumId w:val="1"/>
   </w:num>
-  <w:num w:numId="16">
+  <w:num w:numId="16" w16cid:durableId="1673295325">
     <w:abstractNumId w:val="13"/>
   </w:num>
-  <w:num w:numId="17">
+  <w:num w:numId="17" w16cid:durableId="1152021706">
     <w:abstractNumId w:val="16"/>
   </w:num>
-  <w:num w:numId="18">
+  <w:num w:numId="18" w16cid:durableId="405424490">
     <w:abstractNumId w:val="8"/>
   </w:num>
-  <w:num w:numId="19">
+  <w:num w:numId="19" w16cid:durableId="1348747170">
     <w:abstractNumId w:val="0"/>
   </w:num>
 </w:numbering>
 </file>
 
 <file path=word/styles.xml><?xml version="1.0" encoding="utf-8"?>
-<w:styles xmlns:mc="http://schemas.openxmlformats.org/markup-compatibility/2006" xmlns:r="http://schemas.openxmlformats.org/officeDocument/2006/relationships" xmlns:w="http://schemas.openxmlformats.org/wordprocessingml/2006/main" xmlns:w14="http://schemas.microsoft.com/office/word/2010/wordml" xmlns:w15="http://schemas.microsoft.com/office/word/2012/wordml" xmlns:w16se="http://schemas.microsoft.com/office/word/2015/wordml/symex" mc:Ignorable="w14 w15 w16se">
+<w:styles xmlns:mc="http://schemas.openxmlformats.org/markup-compatibility/2006" xmlns:r="http://schemas.openxmlformats.org/officeDocument/2006/relationships" xmlns:w="http://schemas.openxmlformats.org/wordprocessingml/2006/main" xmlns:w14="http://schemas.microsoft.com/office/word/2010/wordml" xmlns:w15="http://schemas.microsoft.com/office/word/2012/wordml" xmlns:w16cex="http://schemas.microsoft.com/office/word/2018/wordml/cex" xmlns:w16cid="http://schemas.microsoft.com/office/word/2016/wordml/cid" xmlns:w16="http://schemas.microsoft.com/office/word/2018/wordml" xmlns:w16sdtdh="http://schemas.microsoft.com/office/word/2020/wordml/sdtdatahash" xmlns:w16se="http://schemas.microsoft.com/office/word/2015/wordml/symex" mc:Ignorable="w14 w15 w16se w16cid w16 w16cex w16sdtdh">
   <w:docDefaults>
     <w:rPrDefault>
       <w:rPr>
@@ -2919,7 +2919,7 @@
       </w:pPr>
     </w:pPrDefault>
   </w:docDefaults>
-  <w:latentStyles w:defLockedState="0" w:defUIPriority="99" w:defSemiHidden="0" w:defUnhideWhenUsed="0" w:defQFormat="0" w:count="371">
+  <w:latentStyles w:defLockedState="0" w:defUIPriority="99" w:defSemiHidden="0" w:defUnhideWhenUsed="0" w:defQFormat="0" w:count="376">
     <w:lsdException w:name="Normal" w:uiPriority="0" w:qFormat="1"/>
     <w:lsdException w:name="heading 1" w:uiPriority="9" w:qFormat="1"/>
     <w:lsdException w:name="heading 2" w:semiHidden="1" w:uiPriority="9" w:unhideWhenUsed="1" w:qFormat="1"/>
@@ -3025,7 +3025,6 @@
     <w:lsdException w:name="HTML Sample" w:semiHidden="1" w:unhideWhenUsed="1"/>
     <w:lsdException w:name="HTML Typewriter" w:semiHidden="1" w:unhideWhenUsed="1"/>
     <w:lsdException w:name="HTML Variable" w:semiHidden="1" w:unhideWhenUsed="1"/>
-    <w:lsdException w:name="Normal Table" w:semiHidden="1" w:unhideWhenUsed="1"/>
     <w:lsdException w:name="annotation subject" w:semiHidden="1" w:unhideWhenUsed="1"/>
     <w:lsdException w:name="No List" w:semiHidden="1" w:unhideWhenUsed="1"/>
     <w:lsdException w:name="Outline List 1" w:semiHidden="1" w:unhideWhenUsed="1"/>
@@ -3068,11 +3067,8 @@
     <w:lsdException w:name="Table Contemporary" w:semiHidden="1" w:unhideWhenUsed="1"/>
     <w:lsdException w:name="Table Elegant" w:semiHidden="1" w:unhideWhenUsed="1"/>
     <w:lsdException w:name="Table Professional" w:semiHidden="1" w:unhideWhenUsed="1"/>
-    <w:lsdException w:name="Table Subtle 1" w:semiHidden="1" w:unhideWhenUsed="1"/>
     <w:lsdException w:name="Table Subtle 2" w:semiHidden="1" w:unhideWhenUsed="1"/>
     <w:lsdException w:name="Table Web 1" w:semiHidden="1" w:unhideWhenUsed="1"/>
-    <w:lsdException w:name="Table Web 2" w:semiHidden="1" w:unhideWhenUsed="1"/>
-    <w:lsdException w:name="Table Web 3" w:semiHidden="1" w:unhideWhenUsed="1"/>
     <w:lsdException w:name="Balloon Text" w:semiHidden="1" w:unhideWhenUsed="1"/>
     <w:lsdException w:name="Table Grid" w:uiPriority="59"/>
     <w:lsdException w:name="Table Theme" w:semiHidden="1" w:unhideWhenUsed="1"/>
@@ -3291,6 +3287,11 @@
     <w:lsdException w:name="List Table 5 Dark Accent 6" w:uiPriority="50"/>
     <w:lsdException w:name="List Table 6 Colorful Accent 6" w:uiPriority="51"/>
     <w:lsdException w:name="List Table 7 Colorful Accent 6" w:uiPriority="52"/>
+    <w:lsdException w:name="Mention" w:semiHidden="1" w:unhideWhenUsed="1"/>
+    <w:lsdException w:name="Smart Hyperlink" w:semiHidden="1" w:unhideWhenUsed="1"/>
+    <w:lsdException w:name="Hashtag" w:semiHidden="1" w:unhideWhenUsed="1"/>
+    <w:lsdException w:name="Unresolved Mention" w:semiHidden="1" w:unhideWhenUsed="1"/>
+    <w:lsdException w:name="Smart Link" w:semiHidden="1" w:unhideWhenUsed="1"/>
   </w:latentStyles>
   <w:style w:type="paragraph" w:default="1" w:styleId="Normal">
     <w:name w:val="Normal"/>
@@ -3886,7 +3887,7 @@
 </file>
 
 <file path=word/glossary/document.xml><?xml version="1.0" encoding="utf-8"?>
-<w:glossaryDocument xmlns:wpc="http://schemas.microsoft.com/office/word/2010/wordprocessingCanvas" xmlns:cx="http://schemas.microsoft.com/office/drawing/2014/chartex" xmlns:cx1="http://schemas.microsoft.com/office/drawing/2015/9/8/chartex" xmlns:mc="http://schemas.openxmlformats.org/markup-compatibility/2006" xmlns:o="urn:schemas-microsoft-com:office:office" xmlns:r="http://schemas.openxmlformats.org/officeDocument/2006/relationships" xmlns:m="http://schemas.openxmlformats.org/officeDocument/2006/math" xmlns:v="urn:schemas-microsoft-com:vml" xmlns:wp14="http://schemas.microsoft.com/office/word/2010/wordprocessingDrawing" xmlns:wp="http://schemas.openxmlformats.org/drawingml/2006/wordprocessingDrawing" xmlns:w10="urn:schemas-microsoft-com:office:word" xmlns:w="http://schemas.openxmlformats.org/wordprocessingml/2006/main" xmlns:w14="http://schemas.microsoft.com/office/word/2010/wordml" xmlns:w15="http://schemas.microsoft.com/office/word/2012/wordml" xmlns:w16se="http://schemas.microsoft.com/office/word/2015/wordml/symex" xmlns:wpg="http://schemas.microsoft.com/office/word/2010/wordprocessingGroup" xmlns:wpi="http://schemas.microsoft.com/office/word/2010/wordprocessingInk" xmlns:wne="http://schemas.microsoft.com/office/word/2006/wordml" xmlns:wps="http://schemas.microsoft.com/office/word/2010/wordprocessingShape" mc:Ignorable="w14 w15 w16se wp14">
+<w:glossaryDocument xmlns:wpc="http://schemas.microsoft.com/office/word/2010/wordprocessingCanvas" xmlns:cx="http://schemas.microsoft.com/office/drawing/2014/chartex" xmlns:cx1="http://schemas.microsoft.com/office/drawing/2015/9/8/chartex" xmlns:cx2="http://schemas.microsoft.com/office/drawing/2015/10/21/chartex" xmlns:cx3="http://schemas.microsoft.com/office/drawing/2016/5/9/chartex" xmlns:cx4="http://schemas.microsoft.com/office/drawing/2016/5/10/chartex" xmlns:cx5="http://schemas.microsoft.com/office/drawing/2016/5/11/chartex" xmlns:cx6="http://schemas.microsoft.com/office/drawing/2016/5/12/chartex" xmlns:cx7="http://schemas.microsoft.com/office/drawing/2016/5/13/chartex" xmlns:cx8="http://schemas.microsoft.com/office/drawing/2016/5/14/chartex" xmlns:mc="http://schemas.openxmlformats.org/markup-compatibility/2006" xmlns:aink="http://schemas.microsoft.com/office/drawing/2016/ink" xmlns:am3d="http://schemas.microsoft.com/office/drawing/2017/model3d" xmlns:o="urn:schemas-microsoft-com:office:office" xmlns:oel="http://schemas.microsoft.com/office/2019/extlst" xmlns:r="http://schemas.openxmlformats.org/officeDocument/2006/relationships" xmlns:m="http://schemas.openxmlformats.org/officeDocument/2006/math" xmlns:v="urn:schemas-microsoft-com:vml" xmlns:wp14="http://schemas.microsoft.com/office/word/2010/wordprocessingDrawing" xmlns:wp="http://schemas.openxmlformats.org/drawingml/2006/wordprocessingDrawing" xmlns:w10="urn:schemas-microsoft-com:office:word" xmlns:w="http://schemas.openxmlformats.org/wordprocessingml/2006/main" xmlns:w14="http://schemas.microsoft.com/office/word/2010/wordml" xmlns:w15="http://schemas.microsoft.com/office/word/2012/wordml" xmlns:w16cex="http://schemas.microsoft.com/office/word/2018/wordml/cex" xmlns:w16cid="http://schemas.microsoft.com/office/word/2016/wordml/cid" xmlns:w16="http://schemas.microsoft.com/office/word/2018/wordml" xmlns:w16sdtdh="http://schemas.microsoft.com/office/word/2020/wordml/sdtdatahash" xmlns:w16se="http://schemas.microsoft.com/office/word/2015/wordml/symex" xmlns:wpg="http://schemas.microsoft.com/office/word/2010/wordprocessingGroup" xmlns:wpi="http://schemas.microsoft.com/office/word/2010/wordprocessingInk" xmlns:wne="http://schemas.microsoft.com/office/word/2006/wordml" xmlns:wps="http://schemas.microsoft.com/office/word/2010/wordprocessingShape" mc:Ignorable="w14 w15 w16se w16cid w16 w16cex w16sdtdh wp14">
   <w:docParts>
     <w:docPart>
       <w:docPartPr>
@@ -3924,7 +3925,7 @@
 </file>
 
 <file path=word/glossary/fontTable.xml><?xml version="1.0" encoding="utf-8"?>
-<w:fonts xmlns:mc="http://schemas.openxmlformats.org/markup-compatibility/2006" xmlns:r="http://schemas.openxmlformats.org/officeDocument/2006/relationships" xmlns:w="http://schemas.openxmlformats.org/wordprocessingml/2006/main" xmlns:w14="http://schemas.microsoft.com/office/word/2010/wordml" xmlns:w15="http://schemas.microsoft.com/office/word/2012/wordml" xmlns:w16se="http://schemas.microsoft.com/office/word/2015/wordml/symex" mc:Ignorable="w14 w15 w16se">
+<w:fonts xmlns:mc="http://schemas.openxmlformats.org/markup-compatibility/2006" xmlns:r="http://schemas.openxmlformats.org/officeDocument/2006/relationships" xmlns:w="http://schemas.openxmlformats.org/wordprocessingml/2006/main" xmlns:w14="http://schemas.microsoft.com/office/word/2010/wordml" xmlns:w15="http://schemas.microsoft.com/office/word/2012/wordml" xmlns:w16cex="http://schemas.microsoft.com/office/word/2018/wordml/cex" xmlns:w16cid="http://schemas.microsoft.com/office/word/2016/wordml/cid" xmlns:w16="http://schemas.microsoft.com/office/word/2018/wordml" xmlns:w16sdtdh="http://schemas.microsoft.com/office/word/2020/wordml/sdtdatahash" xmlns:w16se="http://schemas.microsoft.com/office/word/2015/wordml/symex" mc:Ignorable="w14 w15 w16se w16cid w16 w16cex w16sdtdh">
   <w:font w:name="Symbol">
     <w:panose1 w:val="05050102010706020507"/>
     <w:charset w:val="02"/>
@@ -3958,14 +3959,14 @@
     <w:charset w:val="00"/>
     <w:family w:val="swiss"/>
     <w:pitch w:val="variable"/>
-    <w:sig w:usb0="E0002AFF" w:usb1="C000247B" w:usb2="00000009" w:usb3="00000000" w:csb0="000001FF" w:csb1="00000000"/>
+    <w:sig w:usb0="E4002EFF" w:usb1="C000247B" w:usb2="00000009" w:usb3="00000000" w:csb0="000001FF" w:csb1="00000000"/>
   </w:font>
   <w:font w:name="Cambria">
     <w:panose1 w:val="02040503050406030204"/>
     <w:charset w:val="00"/>
     <w:family w:val="roman"/>
     <w:pitch w:val="variable"/>
-    <w:sig w:usb0="E00002FF" w:usb1="400004FF" w:usb2="00000000" w:usb3="00000000" w:csb0="0000019F" w:csb1="00000000"/>
+    <w:sig w:usb0="E00006FF" w:usb1="420024FF" w:usb2="02000000" w:usb3="00000000" w:csb0="0000019F" w:csb1="00000000"/>
   </w:font>
   <w:font w:name="Tahoma">
     <w:panose1 w:val="020B0604030504040204"/>
@@ -3979,13 +3980,13 @@
     <w:charset w:val="00"/>
     <w:family w:val="swiss"/>
     <w:pitch w:val="variable"/>
-    <w:sig w:usb0="E0002AFF" w:usb1="C000247B" w:usb2="00000009" w:usb3="00000000" w:csb0="000001FF" w:csb1="00000000"/>
+    <w:sig w:usb0="E4002EFF" w:usb1="C000247B" w:usb2="00000009" w:usb3="00000000" w:csb0="000001FF" w:csb1="00000000"/>
   </w:font>
 </w:fonts>
 </file>
 
 <file path=word/glossary/settings.xml><?xml version="1.0" encoding="utf-8"?>
-<w:settings xmlns:mc="http://schemas.openxmlformats.org/markup-compatibility/2006" xmlns:o="urn:schemas-microsoft-com:office:office" xmlns:r="http://schemas.openxmlformats.org/officeDocument/2006/relationships" xmlns:m="http://schemas.openxmlformats.org/officeDocument/2006/math" xmlns:v="urn:schemas-microsoft-com:vml" xmlns:w10="urn:schemas-microsoft-com:office:word" xmlns:w="http://schemas.openxmlformats.org/wordprocessingml/2006/main" xmlns:w14="http://schemas.microsoft.com/office/word/2010/wordml" xmlns:w15="http://schemas.microsoft.com/office/word/2012/wordml" xmlns:w16se="http://schemas.microsoft.com/office/word/2015/wordml/symex" xmlns:sl="http://schemas.openxmlformats.org/schemaLibrary/2006/main" mc:Ignorable="w14 w15 w16se">
+<w:settings xmlns:mc="http://schemas.openxmlformats.org/markup-compatibility/2006" xmlns:o="urn:schemas-microsoft-com:office:office" xmlns:r="http://schemas.openxmlformats.org/officeDocument/2006/relationships" xmlns:m="http://schemas.openxmlformats.org/officeDocument/2006/math" xmlns:v="urn:schemas-microsoft-com:vml" xmlns:w10="urn:schemas-microsoft-com:office:word" xmlns:w="http://schemas.openxmlformats.org/wordprocessingml/2006/main" xmlns:w14="http://schemas.microsoft.com/office/word/2010/wordml" xmlns:w15="http://schemas.microsoft.com/office/word/2012/wordml" xmlns:w16cex="http://schemas.microsoft.com/office/word/2018/wordml/cex" xmlns:w16cid="http://schemas.microsoft.com/office/word/2016/wordml/cid" xmlns:w16="http://schemas.microsoft.com/office/word/2018/wordml" xmlns:w16sdtdh="http://schemas.microsoft.com/office/word/2020/wordml/sdtdatahash" xmlns:w16se="http://schemas.microsoft.com/office/word/2015/wordml/symex" xmlns:sl="http://schemas.openxmlformats.org/schemaLibrary/2006/main" mc:Ignorable="w14 w15 w16se w16cid w16 w16cex w16sdtdh">
   <w:view w:val="normal"/>
   <w:defaultTabStop w:val="720"/>
   <w:characterSpacingControl w:val="doNotCompress"/>
@@ -3995,6 +3996,7 @@
     <w:compatSetting w:name="overrideTableStyleFontSizeAndJustification" w:uri="http://schemas.microsoft.com/office/word" w:val="1"/>
     <w:compatSetting w:name="enableOpenTypeFeatures" w:uri="http://schemas.microsoft.com/office/word" w:val="1"/>
     <w:compatSetting w:name="doNotFlipMirrorIndents" w:uri="http://schemas.microsoft.com/office/word" w:val="1"/>
+    <w:compatSetting w:name="useWord2013TrackBottomHyphenation" w:uri="http://schemas.microsoft.com/office/word" w:val="1"/>
   </w:compat>
   <w:rsids>
     <w:rsidRoot w:val="00610689"/>
@@ -4018,6 +4020,7 @@
     <w:rsid w:val="00632529"/>
     <w:rsid w:val="008558F9"/>
     <w:rsid w:val="008D66A1"/>
+    <w:rsid w:val="0090755C"/>
     <w:rsid w:val="00922847"/>
     <w:rsid w:val="0097372C"/>
     <w:rsid w:val="009C70CE"/>
@@ -4056,7 +4059,7 @@
 </file>
 
 <file path=word/glossary/styles.xml><?xml version="1.0" encoding="utf-8"?>
-<w:styles xmlns:mc="http://schemas.openxmlformats.org/markup-compatibility/2006" xmlns:r="http://schemas.openxmlformats.org/officeDocument/2006/relationships" xmlns:w="http://schemas.openxmlformats.org/wordprocessingml/2006/main" xmlns:w14="http://schemas.microsoft.com/office/word/2010/wordml" xmlns:w15="http://schemas.microsoft.com/office/word/2012/wordml" xmlns:w16se="http://schemas.microsoft.com/office/word/2015/wordml/symex" mc:Ignorable="w14 w15 w16se">
+<w:styles xmlns:mc="http://schemas.openxmlformats.org/markup-compatibility/2006" xmlns:r="http://schemas.openxmlformats.org/officeDocument/2006/relationships" xmlns:w="http://schemas.openxmlformats.org/wordprocessingml/2006/main" xmlns:w14="http://schemas.microsoft.com/office/word/2010/wordml" xmlns:w15="http://schemas.microsoft.com/office/word/2012/wordml" xmlns:w16cex="http://schemas.microsoft.com/office/word/2018/wordml/cex" xmlns:w16cid="http://schemas.microsoft.com/office/word/2016/wordml/cid" xmlns:w16="http://schemas.microsoft.com/office/word/2018/wordml" xmlns:w16sdtdh="http://schemas.microsoft.com/office/word/2020/wordml/sdtdatahash" xmlns:w16se="http://schemas.microsoft.com/office/word/2015/wordml/symex" mc:Ignorable="w14 w15 w16se w16cid w16 w16cex w16sdtdh">
   <w:docDefaults>
     <w:rPrDefault>
       <w:rPr>
@@ -4072,7 +4075,7 @@
       </w:pPr>
     </w:pPrDefault>
   </w:docDefaults>
-  <w:latentStyles w:defLockedState="0" w:defUIPriority="99" w:defSemiHidden="0" w:defUnhideWhenUsed="0" w:defQFormat="0" w:count="371">
+  <w:latentStyles w:defLockedState="0" w:defUIPriority="99" w:defSemiHidden="0" w:defUnhideWhenUsed="0" w:defQFormat="0" w:count="376">
     <w:lsdException w:name="Normal" w:uiPriority="0" w:qFormat="1"/>
     <w:lsdException w:name="heading 1" w:uiPriority="9" w:qFormat="1"/>
     <w:lsdException w:name="heading 2" w:semiHidden="1" w:uiPriority="9" w:unhideWhenUsed="1" w:qFormat="1"/>
@@ -4178,7 +4181,6 @@
     <w:lsdException w:name="HTML Sample" w:semiHidden="1" w:unhideWhenUsed="1"/>
     <w:lsdException w:name="HTML Typewriter" w:semiHidden="1" w:unhideWhenUsed="1"/>
     <w:lsdException w:name="HTML Variable" w:semiHidden="1" w:unhideWhenUsed="1"/>
-    <w:lsdException w:name="Normal Table" w:semiHidden="1" w:unhideWhenUsed="1"/>
     <w:lsdException w:name="annotation subject" w:semiHidden="1" w:unhideWhenUsed="1"/>
     <w:lsdException w:name="No List" w:semiHidden="1" w:unhideWhenUsed="1"/>
     <w:lsdException w:name="Outline List 1" w:semiHidden="1" w:unhideWhenUsed="1"/>
@@ -4221,11 +4223,8 @@
     <w:lsdException w:name="Table Contemporary" w:semiHidden="1" w:unhideWhenUsed="1"/>
     <w:lsdException w:name="Table Elegant" w:semiHidden="1" w:unhideWhenUsed="1"/>
     <w:lsdException w:name="Table Professional" w:semiHidden="1" w:unhideWhenUsed="1"/>
-    <w:lsdException w:name="Table Subtle 1" w:semiHidden="1" w:unhideWhenUsed="1"/>
     <w:lsdException w:name="Table Subtle 2" w:semiHidden="1" w:unhideWhenUsed="1"/>
     <w:lsdException w:name="Table Web 1" w:semiHidden="1" w:unhideWhenUsed="1"/>
-    <w:lsdException w:name="Table Web 2" w:semiHidden="1" w:unhideWhenUsed="1"/>
-    <w:lsdException w:name="Table Web 3" w:semiHidden="1" w:unhideWhenUsed="1"/>
     <w:lsdException w:name="Balloon Text" w:semiHidden="1" w:unhideWhenUsed="1"/>
     <w:lsdException w:name="Table Grid" w:uiPriority="59"/>
     <w:lsdException w:name="Table Theme" w:semiHidden="1" w:unhideWhenUsed="1"/>
@@ -4444,6 +4443,11 @@
     <w:lsdException w:name="List Table 5 Dark Accent 6" w:uiPriority="50"/>
     <w:lsdException w:name="List Table 6 Colorful Accent 6" w:uiPriority="51"/>
     <w:lsdException w:name="List Table 7 Colorful Accent 6" w:uiPriority="52"/>
+    <w:lsdException w:name="Mention" w:semiHidden="1" w:unhideWhenUsed="1"/>
+    <w:lsdException w:name="Smart Hyperlink" w:semiHidden="1" w:unhideWhenUsed="1"/>
+    <w:lsdException w:name="Hashtag" w:semiHidden="1" w:unhideWhenUsed="1"/>
+    <w:lsdException w:name="Unresolved Mention" w:semiHidden="1" w:unhideWhenUsed="1"/>
+    <w:lsdException w:name="Smart Link" w:semiHidden="1" w:unhideWhenUsed="1"/>
   </w:latentStyles>
   <w:style w:type="paragraph" w:default="1" w:styleId="Normal">
     <w:name w:val="Normal"/>
@@ -4476,10 +4480,6 @@
     <w:semiHidden/>
     <w:unhideWhenUsed/>
   </w:style>
-  <w:style w:type="paragraph" w:customStyle="1" w:styleId="D7462D1802BC4298B280EE585321B5F5">
-    <w:name w:val="D7462D1802BC4298B280EE585321B5F5"/>
-    <w:rsid w:val="00610689"/>
-  </w:style>
   <w:style w:type="paragraph" w:customStyle="1" w:styleId="CC7265210DC347EAA12CA04EB6CFFAE0">
     <w:name w:val="CC7265210DC347EAA12CA04EB6CFFAE0"/>
     <w:rsid w:val="00610689"/>
@@ -4498,7 +4498,7 @@
 </file>
 
 <file path=word/glossary/webSettings.xml><?xml version="1.0" encoding="utf-8"?>
-<w:webSettings xmlns:mc="http://schemas.openxmlformats.org/markup-compatibility/2006" xmlns:r="http://schemas.openxmlformats.org/officeDocument/2006/relationships" xmlns:w="http://schemas.openxmlformats.org/wordprocessingml/2006/main" xmlns:w14="http://schemas.microsoft.com/office/word/2010/wordml" xmlns:w15="http://schemas.microsoft.com/office/word/2012/wordml" xmlns:w16se="http://schemas.microsoft.com/office/word/2015/wordml/symex" mc:Ignorable="w14 w15 w16se">
+<w:webSettings xmlns:mc="http://schemas.openxmlformats.org/markup-compatibility/2006" xmlns:r="http://schemas.openxmlformats.org/officeDocument/2006/relationships" xmlns:w="http://schemas.openxmlformats.org/wordprocessingml/2006/main" xmlns:w14="http://schemas.microsoft.com/office/word/2010/wordml" xmlns:w15="http://schemas.microsoft.com/office/word/2012/wordml" xmlns:w16cex="http://schemas.microsoft.com/office/word/2018/wordml/cex" xmlns:w16cid="http://schemas.microsoft.com/office/word/2016/wordml/cid" xmlns:w16="http://schemas.microsoft.com/office/word/2018/wordml" xmlns:w16sdtdh="http://schemas.microsoft.com/office/word/2020/wordml/sdtdatahash" xmlns:w16se="http://schemas.microsoft.com/office/word/2015/wordml/symex" mc:Ignorable="w14 w15 w16se w16cid w16 w16cex w16sdtdh">
   <w:optimizeForBrowser/>
   <w:allowPNG/>
 </w:webSettings>
@@ -4790,15 +4790,19 @@
 </file>
 
 <file path=customXml/item1.xml><?xml version="1.0" encoding="utf-8"?>
-<p:properties xmlns:p="http://schemas.microsoft.com/office/2006/metadata/properties" xmlns:xsi="http://www.w3.org/2001/XMLSchema-instance" xmlns:pc="http://schemas.microsoft.com/office/infopath/2007/PartnerControls">
-  <documentManagement>
-    <_ip_UnifiedCompliancePolicyUIAction xmlns="http://schemas.microsoft.com/sharepoint/v3" xsi:nil="true"/>
-    <_ip_UnifiedCompliancePolicyProperties xmlns="http://schemas.microsoft.com/sharepoint/v3" xsi:nil="true"/>
-  </documentManagement>
-</p:properties>
+<b:Sources xmlns:b="http://schemas.openxmlformats.org/officeDocument/2006/bibliography" xmlns="http://schemas.openxmlformats.org/officeDocument/2006/bibliography" SelectedStyle="\APA.XSL" StyleName="APA"/>
 </file>
 
 <file path=customXml/item2.xml><?xml version="1.0" encoding="utf-8"?>
+<?mso-contentType ?>
+<FormTemplates xmlns="http://schemas.microsoft.com/sharepoint/v3/contenttype/forms">
+  <Display>DocumentLibraryForm</Display>
+  <Edit>DocumentLibraryForm</Edit>
+  <New>DocumentLibraryForm</New>
+</FormTemplates>
+</file>
+
+<file path=customXml/item3.xml><?xml version="1.0" encoding="utf-8"?>
 <ct:contentTypeSchema xmlns:ct="http://schemas.microsoft.com/office/2006/metadata/contentType" xmlns:ma="http://schemas.microsoft.com/office/2006/metadata/properties/metaAttributes" ct:_="" ma:_="" ma:contentTypeName="Document" ma:contentTypeID="0x0101006688CEE9ECE47E41BCA8373C08F08450" ma:contentTypeVersion="15" ma:contentTypeDescription="Create a new document." ma:contentTypeScope="" ma:versionID="fc9cbe6e95c9671e746edb82259ba424">
   <xsd:schema xmlns:xsd="http://www.w3.org/2001/XMLSchema" xmlns:xs="http://www.w3.org/2001/XMLSchema" xmlns:p="http://schemas.microsoft.com/office/2006/metadata/properties" xmlns:ns1="http://schemas.microsoft.com/sharepoint/v3" xmlns:ns3="ccb45925-e721-480f-9825-d50a67497082" xmlns:ns4="0cac4c72-2dee-4718-9f83-e133bcf0cc7c" targetNamespace="http://schemas.microsoft.com/office/2006/metadata/properties" ma:root="true" ma:fieldsID="3d90ff281286f73b0efb688082cf1de2" ns1:_="" ns3:_="" ns4:_="">
     <xsd:import namespace="http://schemas.microsoft.com/sharepoint/v3"/>
@@ -5038,38 +5042,32 @@
 </ct:contentTypeSchema>
 </file>
 
-<file path=customXml/item3.xml><?xml version="1.0" encoding="utf-8"?>
-<?mso-contentType ?>
-<FormTemplates xmlns="http://schemas.microsoft.com/sharepoint/v3/contenttype/forms">
-  <Display>DocumentLibraryForm</Display>
-  <Edit>DocumentLibraryForm</Edit>
-  <New>DocumentLibraryForm</New>
-</FormTemplates>
-</file>
-
 <file path=customXml/item4.xml><?xml version="1.0" encoding="utf-8"?>
-<b:Sources xmlns:b="http://schemas.openxmlformats.org/officeDocument/2006/bibliography" xmlns="http://schemas.openxmlformats.org/officeDocument/2006/bibliography" SelectedStyle="\APA.XSL" StyleName="APA"/>
+<p:properties xmlns:p="http://schemas.microsoft.com/office/2006/metadata/properties" xmlns:xsi="http://www.w3.org/2001/XMLSchema-instance" xmlns:pc="http://schemas.microsoft.com/office/infopath/2007/PartnerControls">
+  <documentManagement>
+    <_ip_UnifiedCompliancePolicyUIAction xmlns="http://schemas.microsoft.com/sharepoint/v3" xsi:nil="true"/>
+    <_ip_UnifiedCompliancePolicyProperties xmlns="http://schemas.microsoft.com/sharepoint/v3" xsi:nil="true"/>
+  </documentManagement>
+</p:properties>
 </file>
 
 <file path=customXml/itemProps1.xml><?xml version="1.0" encoding="utf-8"?>
-<ds:datastoreItem xmlns:ds="http://schemas.openxmlformats.org/officeDocument/2006/customXml" ds:itemID="{1C135EA6-528A-444C-9AE6-AA5A40FD3496}">
+<ds:datastoreItem xmlns:ds="http://schemas.openxmlformats.org/officeDocument/2006/customXml" ds:itemID="{776856F3-0067-4510-91C7-6722E2C5A144}">
   <ds:schemaRefs>
-    <ds:schemaRef ds:uri="http://schemas.microsoft.com/office/2006/documentManagement/types"/>
-    <ds:schemaRef ds:uri="http://purl.org/dc/elements/1.1/"/>
-    <ds:schemaRef ds:uri="http://schemas.microsoft.com/office/2006/metadata/properties"/>
-    <ds:schemaRef ds:uri="http://schemas.microsoft.com/office/infopath/2007/PartnerControls"/>
-    <ds:schemaRef ds:uri="http://schemas.microsoft.com/sharepoint/v3"/>
-    <ds:schemaRef ds:uri="http://schemas.openxmlformats.org/package/2006/metadata/core-properties"/>
-    <ds:schemaRef ds:uri="0cac4c72-2dee-4718-9f83-e133bcf0cc7c"/>
-    <ds:schemaRef ds:uri="http://purl.org/dc/terms/"/>
-    <ds:schemaRef ds:uri="ccb45925-e721-480f-9825-d50a67497082"/>
-    <ds:schemaRef ds:uri="http://www.w3.org/XML/1998/namespace"/>
-    <ds:schemaRef ds:uri="http://purl.org/dc/dcmitype/"/>
+    <ds:schemaRef ds:uri="http://schemas.openxmlformats.org/officeDocument/2006/bibliography"/>
   </ds:schemaRefs>
 </ds:datastoreItem>
 </file>
 
 <file path=customXml/itemProps2.xml><?xml version="1.0" encoding="utf-8"?>
+<ds:datastoreItem xmlns:ds="http://schemas.openxmlformats.org/officeDocument/2006/customXml" ds:itemID="{EFD11D9B-DD03-449E-AAE1-E0391A7B3E6D}">
+  <ds:schemaRefs>
+    <ds:schemaRef ds:uri="http://schemas.microsoft.com/sharepoint/v3/contenttype/forms"/>
+  </ds:schemaRefs>
+</ds:datastoreItem>
+</file>
+
+<file path=customXml/itemProps3.xml><?xml version="1.0" encoding="utf-8"?>
 <ds:datastoreItem xmlns:ds="http://schemas.openxmlformats.org/officeDocument/2006/customXml" ds:itemID="{2EE0A7A7-A5B0-45A8-9150-F4CDC016977E}">
   <ds:schemaRefs>
     <ds:schemaRef ds:uri="http://schemas.microsoft.com/office/2006/metadata/contentType"/>
@@ -5089,18 +5087,12 @@
 </ds:datastoreItem>
 </file>
 
-<file path=customXml/itemProps3.xml><?xml version="1.0" encoding="utf-8"?>
-<ds:datastoreItem xmlns:ds="http://schemas.openxmlformats.org/officeDocument/2006/customXml" ds:itemID="{EFD11D9B-DD03-449E-AAE1-E0391A7B3E6D}">
+<file path=customXml/itemProps4.xml><?xml version="1.0" encoding="utf-8"?>
+<ds:datastoreItem xmlns:ds="http://schemas.openxmlformats.org/officeDocument/2006/customXml" ds:itemID="{1C135EA6-528A-444C-9AE6-AA5A40FD3496}">
   <ds:schemaRefs>
-    <ds:schemaRef ds:uri="http://schemas.microsoft.com/sharepoint/v3/contenttype/forms"/>
-  </ds:schemaRefs>
-</ds:datastoreItem>
-</file>
-
-<file path=customXml/itemProps4.xml><?xml version="1.0" encoding="utf-8"?>
-<ds:datastoreItem xmlns:ds="http://schemas.openxmlformats.org/officeDocument/2006/customXml" ds:itemID="{776856F3-0067-4510-91C7-6722E2C5A144}">
-  <ds:schemaRefs>
-    <ds:schemaRef ds:uri="http://schemas.openxmlformats.org/officeDocument/2006/bibliography"/>
+    <ds:schemaRef ds:uri="http://schemas.microsoft.com/office/2006/metadata/properties"/>
+    <ds:schemaRef ds:uri="http://schemas.microsoft.com/office/infopath/2007/PartnerControls"/>
+    <ds:schemaRef ds:uri="http://schemas.microsoft.com/sharepoint/v3"/>
   </ds:schemaRefs>
 </ds:datastoreItem>
 </file>
</xml_diff>